<commit_message>
Modified the gps distance calculation function
</commit_message>
<xml_diff>
--- a/Vellore Model.docx
+++ b/Vellore Model.docx
@@ -23,7 +23,10 @@
     </w:p>
     <w:p>
       <w:r>
-        <w:t>For every child in MAL-ED study, build a model.</w:t>
+        <w:t xml:space="preserve">For every </w:t>
+      </w:r>
+      <w:r>
+        <w:t>child in MAL-ED study,</w:t>
       </w:r>
     </w:p>
     <w:p/>
@@ -172,6 +175,15 @@
     <w:p/>
     <w:p>
       <w:r>
+        <w:t xml:space="preserve">Use log10 concentration is the same as use </w:t>
+      </w:r>
+      <w:r>
+        <w:t>concentration (same p value).</w:t>
+      </w:r>
+    </w:p>
+    <w:p/>
+    <w:p>
+      <w:r>
         <w:t>Logistic regression</w:t>
       </w:r>
     </w:p>
@@ -183,225 +195,228 @@
     </w:p>
     <w:p>
       <w:r>
-        <w:t xml:space="preserve">For every study household in </w:t>
-      </w:r>
-      <w:proofErr w:type="spellStart"/>
-      <w:r>
-        <w:t>SaniPath</w:t>
-      </w:r>
-      <w:proofErr w:type="spellEnd"/>
-      <w:r>
-        <w:t xml:space="preserve"> study, build a model.</w:t>
-      </w:r>
-    </w:p>
-    <w:p/>
-    <w:p>
-      <w:r>
-        <w:t>Outcome:</w:t>
-      </w:r>
-    </w:p>
-    <w:p>
-      <w:r>
-        <w:t>Y1 = Average Illness Rate (times/year) within 1 km</w:t>
-      </w:r>
-    </w:p>
-    <w:p>
-      <w:r>
-        <w:t xml:space="preserve">Y2/Y3 = </w:t>
-      </w:r>
-      <w:r>
-        <w:t xml:space="preserve">Average </w:t>
-      </w:r>
-      <w:r>
-        <w:t>Infection Rate (times/total study test) by bacteria and virus</w:t>
-      </w:r>
-      <w:r>
-        <w:t xml:space="preserve"> within 1 km</w:t>
-      </w:r>
-    </w:p>
-    <w:p/>
-    <w:p>
-      <w:r>
-        <w:t>Covariates:</w:t>
-      </w:r>
-    </w:p>
-    <w:p>
-      <w:r>
-        <w:t xml:space="preserve">X1 = The </w:t>
-      </w:r>
-      <w:r>
-        <w:t xml:space="preserve">average </w:t>
-      </w:r>
-      <w:r>
-        <w:t>bathing water E. coli concentration</w:t>
-      </w:r>
-      <w:r>
-        <w:t xml:space="preserve"> within 1 km</w:t>
-      </w:r>
-    </w:p>
-    <w:p>
-      <w:r>
-        <w:t xml:space="preserve">X2 = The </w:t>
-      </w:r>
-      <w:r>
-        <w:t>average</w:t>
-      </w:r>
-      <w:r>
-        <w:t xml:space="preserve"> drain water E. coli concentration</w:t>
-      </w:r>
-      <w:r>
-        <w:t xml:space="preserve"> </w:t>
-      </w:r>
-      <w:r>
-        <w:t>within 1 km</w:t>
-      </w:r>
-    </w:p>
-    <w:p>
-      <w:r>
-        <w:t xml:space="preserve">X3 = The </w:t>
-      </w:r>
-      <w:r>
-        <w:t>average</w:t>
-      </w:r>
-      <w:r>
-        <w:t xml:space="preserve"> child hand rinse E. coli concentration</w:t>
-      </w:r>
-      <w:r>
-        <w:t xml:space="preserve"> </w:t>
-      </w:r>
-      <w:r>
-        <w:t>within 1 km</w:t>
-      </w:r>
-    </w:p>
-    <w:p>
-      <w:r>
-        <w:t xml:space="preserve">X4 = </w:t>
-      </w:r>
-      <w:r>
-        <w:t>The average</w:t>
-      </w:r>
-      <w:r>
-        <w:t xml:space="preserve"> piped water E. coli concentration</w:t>
-      </w:r>
-      <w:r>
-        <w:t xml:space="preserve"> </w:t>
-      </w:r>
-      <w:r>
-        <w:t>within 1 km</w:t>
-      </w:r>
-    </w:p>
-    <w:p>
-      <w:r>
-        <w:t xml:space="preserve">X5 = The </w:t>
-      </w:r>
-      <w:r>
-        <w:t>average</w:t>
-      </w:r>
-      <w:r>
-        <w:t xml:space="preserve"> particulate E. coli concentration</w:t>
-      </w:r>
-      <w:r>
-        <w:t xml:space="preserve"> </w:t>
-      </w:r>
-      <w:r>
-        <w:t>within 1 km</w:t>
-      </w:r>
-    </w:p>
-    <w:p>
-      <w:r>
-        <w:t xml:space="preserve">X6 = </w:t>
-      </w:r>
-      <w:r>
-        <w:t xml:space="preserve">The </w:t>
-      </w:r>
-      <w:r>
-        <w:t>average</w:t>
-      </w:r>
-      <w:r>
-        <w:t xml:space="preserve"> produce E. coli concentration</w:t>
-      </w:r>
-      <w:r>
-        <w:t xml:space="preserve"> </w:t>
-      </w:r>
-      <w:r>
-        <w:t>within 1 km</w:t>
-      </w:r>
-    </w:p>
-    <w:p>
-      <w:r>
-        <w:lastRenderedPageBreak/>
-        <w:t xml:space="preserve">X7 = </w:t>
-      </w:r>
-      <w:r>
-        <w:t xml:space="preserve">The </w:t>
-      </w:r>
-      <w:r>
-        <w:t>average</w:t>
-      </w:r>
-      <w:r>
-        <w:t xml:space="preserve"> swab E. coli concentration</w:t>
-      </w:r>
-      <w:r>
-        <w:t xml:space="preserve"> </w:t>
-      </w:r>
-      <w:r>
-        <w:t>within 1 km</w:t>
-      </w:r>
-    </w:p>
-    <w:p>
-      <w:r>
-        <w:t xml:space="preserve">X8 = </w:t>
-      </w:r>
-      <w:r>
-        <w:t xml:space="preserve">The </w:t>
-      </w:r>
-      <w:r>
-        <w:t>average</w:t>
-      </w:r>
-      <w:r>
-        <w:t xml:space="preserve"> toy feeding spoon rinse E. coli concentration</w:t>
-      </w:r>
-      <w:r>
-        <w:t xml:space="preserve"> </w:t>
-      </w:r>
-      <w:r>
-        <w:t>within 1 km</w:t>
-      </w:r>
-    </w:p>
-    <w:p>
-      <w:r>
-        <w:t>X9 = drain length within 1 km</w:t>
-      </w:r>
-    </w:p>
-    <w:p>
-      <w:r>
-        <w:t>X10 = road length within 1 km</w:t>
-      </w:r>
-    </w:p>
-    <w:p>
-      <w:r>
-        <w:t>X11 = the distance from the closest open defecation site</w:t>
-      </w:r>
-    </w:p>
-    <w:p>
-      <w:r>
-        <w:t>X12 = number of children within 1 km</w:t>
-      </w:r>
-    </w:p>
-    <w:p>
-      <w:r>
-        <w:t>X13 = distance to the closest drain</w:t>
-      </w:r>
-    </w:p>
-    <w:p>
-      <w:r>
-        <w:t>X14 = distance to the closest road</w:t>
-      </w:r>
-    </w:p>
-    <w:p>
+        <w:t>For every stu</w:t>
+      </w:r>
+      <w:r>
+        <w:t>dy household in SaniPath study, (</w:t>
+      </w:r>
+      <w:r>
+        <w:t>sample size could be smaller like 20-25</w:t>
+      </w:r>
+      <w:r>
+        <w:t>, maybe a lot of missing values</w:t>
+      </w:r>
       <w:bookmarkStart w:id="0" w:name="_GoBack"/>
       <w:bookmarkEnd w:id="0"/>
-    </w:p>
+      <w:r>
+        <w:t>)</w:t>
+      </w:r>
+    </w:p>
+    <w:p/>
+    <w:p>
+      <w:r>
+        <w:t>Outcome:</w:t>
+      </w:r>
+    </w:p>
+    <w:p>
+      <w:r>
+        <w:t>Y1 = Average Illness Rate (times/year) within 1 km</w:t>
+      </w:r>
+    </w:p>
+    <w:p>
+      <w:r>
+        <w:t xml:space="preserve">Y2/Y3 = </w:t>
+      </w:r>
+      <w:r>
+        <w:t xml:space="preserve">Average </w:t>
+      </w:r>
+      <w:r>
+        <w:t>Infection Rate (times/total study test) by bacteria and virus</w:t>
+      </w:r>
+      <w:r>
+        <w:t xml:space="preserve"> within 1 km</w:t>
+      </w:r>
+    </w:p>
+    <w:p/>
+    <w:p>
+      <w:r>
+        <w:t>Covariates:</w:t>
+      </w:r>
+    </w:p>
+    <w:p>
+      <w:r>
+        <w:t xml:space="preserve">X1 = The </w:t>
+      </w:r>
+      <w:r>
+        <w:t xml:space="preserve">average </w:t>
+      </w:r>
+      <w:r>
+        <w:t>bathing water E. coli concentration</w:t>
+      </w:r>
+      <w:r>
+        <w:t xml:space="preserve"> within 1 km</w:t>
+      </w:r>
+    </w:p>
+    <w:p>
+      <w:r>
+        <w:t xml:space="preserve">X2 = The </w:t>
+      </w:r>
+      <w:r>
+        <w:t>average</w:t>
+      </w:r>
+      <w:r>
+        <w:t xml:space="preserve"> drain water E. coli concentration</w:t>
+      </w:r>
+      <w:r>
+        <w:t xml:space="preserve"> </w:t>
+      </w:r>
+      <w:r>
+        <w:t>within 1 km</w:t>
+      </w:r>
+    </w:p>
+    <w:p>
+      <w:r>
+        <w:t xml:space="preserve">X3 = The </w:t>
+      </w:r>
+      <w:r>
+        <w:t>average</w:t>
+      </w:r>
+      <w:r>
+        <w:t xml:space="preserve"> child hand rinse E. coli concentration</w:t>
+      </w:r>
+      <w:r>
+        <w:t xml:space="preserve"> </w:t>
+      </w:r>
+      <w:r>
+        <w:t>within 1 km</w:t>
+      </w:r>
+    </w:p>
+    <w:p>
+      <w:r>
+        <w:lastRenderedPageBreak/>
+        <w:t xml:space="preserve">X4 = </w:t>
+      </w:r>
+      <w:r>
+        <w:t>The average</w:t>
+      </w:r>
+      <w:r>
+        <w:t xml:space="preserve"> piped water E. coli concentration</w:t>
+      </w:r>
+      <w:r>
+        <w:t xml:space="preserve"> </w:t>
+      </w:r>
+      <w:r>
+        <w:t>within 1 km</w:t>
+      </w:r>
+    </w:p>
+    <w:p>
+      <w:r>
+        <w:t xml:space="preserve">X5 = The </w:t>
+      </w:r>
+      <w:r>
+        <w:t>average</w:t>
+      </w:r>
+      <w:r>
+        <w:t xml:space="preserve"> particulate E. coli concentration</w:t>
+      </w:r>
+      <w:r>
+        <w:t xml:space="preserve"> </w:t>
+      </w:r>
+      <w:r>
+        <w:t>within 1 km</w:t>
+      </w:r>
+    </w:p>
+    <w:p>
+      <w:r>
+        <w:t xml:space="preserve">X6 = </w:t>
+      </w:r>
+      <w:r>
+        <w:t xml:space="preserve">The </w:t>
+      </w:r>
+      <w:r>
+        <w:t>average</w:t>
+      </w:r>
+      <w:r>
+        <w:t xml:space="preserve"> produce E. coli concentration</w:t>
+      </w:r>
+      <w:r>
+        <w:t xml:space="preserve"> </w:t>
+      </w:r>
+      <w:r>
+        <w:t>within 1 km</w:t>
+      </w:r>
+    </w:p>
+    <w:p>
+      <w:r>
+        <w:t xml:space="preserve">X7 = </w:t>
+      </w:r>
+      <w:r>
+        <w:t xml:space="preserve">The </w:t>
+      </w:r>
+      <w:r>
+        <w:t>average</w:t>
+      </w:r>
+      <w:r>
+        <w:t xml:space="preserve"> swab E. coli concentration</w:t>
+      </w:r>
+      <w:r>
+        <w:t xml:space="preserve"> </w:t>
+      </w:r>
+      <w:r>
+        <w:t>within 1 km</w:t>
+      </w:r>
+    </w:p>
+    <w:p>
+      <w:r>
+        <w:t xml:space="preserve">X8 = </w:t>
+      </w:r>
+      <w:r>
+        <w:t xml:space="preserve">The </w:t>
+      </w:r>
+      <w:r>
+        <w:t>average</w:t>
+      </w:r>
+      <w:r>
+        <w:t xml:space="preserve"> toy feeding spoon rinse E. coli concentration</w:t>
+      </w:r>
+      <w:r>
+        <w:t xml:space="preserve"> </w:t>
+      </w:r>
+      <w:r>
+        <w:t>within 1 km</w:t>
+      </w:r>
+    </w:p>
+    <w:p>
+      <w:r>
+        <w:t>X9 = drain length within 1 km</w:t>
+      </w:r>
+    </w:p>
+    <w:p>
+      <w:r>
+        <w:t>X10 = road length within 1 km</w:t>
+      </w:r>
+    </w:p>
+    <w:p>
+      <w:r>
+        <w:t>X11 = the distance from the closest open defecation site</w:t>
+      </w:r>
+    </w:p>
+    <w:p>
+      <w:r>
+        <w:t>X12 = number of children within 1 km</w:t>
+      </w:r>
+    </w:p>
+    <w:p>
+      <w:r>
+        <w:t>X13 = distance to the closest drain</w:t>
+      </w:r>
+    </w:p>
+    <w:p>
+      <w:r>
+        <w:t>X14 = distance to the closest road</w:t>
+      </w:r>
+    </w:p>
+    <w:p/>
     <w:sectPr>
       <w:pgSz w:w="12240" w:h="15840"/>
       <w:pgMar w:top="1440" w:right="1440" w:bottom="1440" w:left="1440" w:header="720" w:footer="720" w:gutter="0"/>

</xml_diff>